<commit_message>
still testing keyword substitution in xlsx and docx files
SVN-Revision: 142
</commit_message>
<xml_diff>
--- a/database/data/substitutionTest.docx
+++ b/database/data/substitutionTest.docx
@@ -4,7 +4,10 @@
   <w:body>
     <w:p>
       <w:r>
-        <w:t>Testing $Revision$</w:t>
+        <w:t>Testing $Rev</w:t>
+      </w:r>
+      <w:r>
+        <w:t>$</w:t>
       </w:r>
     </w:p>
     <w:sectPr>

</xml_diff>